<commit_message>
Adicionando uma nova musica
</commit_message>
<xml_diff>
--- a/Musicas.docx
+++ b/Musicas.docx
@@ -40,6 +40,21 @@
       <w:proofErr w:type="spellStart"/>
       <w:r>
         <w:t>kicks</w:t>
+      </w:r>
+      <w:proofErr w:type="spellEnd"/>
+    </w:p>
+    <w:p>
+      <w:proofErr w:type="spellStart"/>
+      <w:r>
+        <w:t>Christmas</w:t>
+      </w:r>
+      <w:proofErr w:type="spellEnd"/>
+      <w:r>
+        <w:t xml:space="preserve"> kids-</w:t>
+      </w:r>
+      <w:proofErr w:type="spellStart"/>
+      <w:r>
+        <w:t>roar</w:t>
       </w:r>
       <w:proofErr w:type="spellEnd"/>
     </w:p>
@@ -49,19 +64,17 @@
           <w:u w:val="single"/>
         </w:rPr>
       </w:pPr>
+      <w:r>
+        <w:t xml:space="preserve">Black </w:t>
+      </w:r>
       <w:proofErr w:type="spellStart"/>
       <w:r>
-        <w:t>Christmas</w:t>
+        <w:t>or</w:t>
       </w:r>
       <w:proofErr w:type="spellEnd"/>
       <w:r>
-        <w:t xml:space="preserve"> kids-</w:t>
-      </w:r>
-      <w:proofErr w:type="spellStart"/>
-      <w:r>
-        <w:t>roar</w:t>
-      </w:r>
-      <w:proofErr w:type="spellEnd"/>
+        <w:t xml:space="preserve"> white</w:t>
+      </w:r>
     </w:p>
     <w:sectPr>
       <w:pgSz w:w="11906" w:h="16838"/>

</xml_diff>